<commit_message>
Arregle las dependencias porque fallaban y no me habia dado cuenta
</commit_message>
<xml_diff>
--- a/Documentacion/Nota para entregar.docx
+++ b/Documentacion/Nota para entregar.docx
@@ -8,10 +8,10 @@
         <w:jc w:val="right"/>
       </w:pPr>
       <w:r>
-        <w:t>Bernal, 0</w:t>
-      </w:r>
-      <w:r>
-        <w:t>9</w:t>
+        <w:t xml:space="preserve">Bernal, </w:t>
+      </w:r>
+      <w:r>
+        <w:t>25</w:t>
       </w:r>
       <w:r>
         <w:t xml:space="preserve"> de Febrero de 2015</w:t>
@@ -195,7 +195,22 @@
         <w:t xml:space="preserve">, </w:t>
       </w:r>
       <w:r>
-        <w:t>Ing. Leonardo Volinier, Dr Eduardo Bonelli</w:t>
+        <w:t xml:space="preserve">Ing. </w:t>
+      </w:r>
+      <w:r>
+        <w:t>Alfredo Sanzo</w:t>
+      </w:r>
+      <w:r>
+        <w:t xml:space="preserve">, </w:t>
+      </w:r>
+      <w:r>
+        <w:t>Ing.</w:t>
+      </w:r>
+      <w:r>
+        <w:t xml:space="preserve"> </w:t>
+      </w:r>
+      <w:r>
+        <w:t>Gastón Pinat</w:t>
       </w:r>
       <w:r>
         <w:t>, y como</w:t>
@@ -216,10 +231,13 @@
         <w:t xml:space="preserve"> </w:t>
       </w:r>
       <w:r>
-        <w:t xml:space="preserve">suplentes a Dra. Gabriela Arévalo y </w:t>
-      </w:r>
-      <w:r>
-        <w:t>Ing. Nicolas Passerini</w:t>
+        <w:t xml:space="preserve">suplentes a </w:t>
+      </w:r>
+      <w:r>
+        <w:t xml:space="preserve">Ing. </w:t>
+      </w:r>
+      <w:r>
+        <w:t>Leonador Gassman y Dra. Gabriela Arévalo</w:t>
       </w:r>
       <w:r>
         <w:t>.</w:t>
@@ -1154,7 +1172,7 @@
   <a:extraClrSchemeLst/>
   <a:extLst>
     <a:ext uri="{05A4C25C-085E-4340-85A3-A5531E510DB2}">
-      <thm15:themeFamily xmlns:thm15="http://schemas.microsoft.com/office/thememl/2012/main" xmlns="" name="Office Theme" id="{62F939B6-93AF-4DB8-9C6B-D6C7DFDC589F}" vid="{4A3C46E8-61CC-4603-A589-7422A47A8E4A}"/>
+      <thm15:themeFamily xmlns="" xmlns:thm15="http://schemas.microsoft.com/office/thememl/2012/main" name="Office Theme" id="{62F939B6-93AF-4DB8-9C6B-D6C7DFDC589F}" vid="{4A3C46E8-61CC-4603-A589-7422A47A8E4A}"/>
     </a:ext>
   </a:extLst>
 </a:theme>

</xml_diff>